<commit_message>
Major improvements to document processing for real-world use
- Completely rewrite text replacement logic to handle Word document structure properly
- Add support for various instruction formats including "Section X change" patterns
- Improve paragraph-level text processing instead of individual text nodes
- Add proper Word run creation for track changes (deletion and insertion runs)
- Create realistic employment agreement test document with placeholders
- Fix XML manipulation to work with complex Word document structures
- Add comprehensive logging for debugging text matching issues
- Support instructions without quotes and flexible formatting

Now handles real employment agreements and complex documents correctly.

🤖 Generated with [Claude Code](https://claude.ai/code)

Co-Authored-By: Claude <noreply@anthropic.com>
</commit_message>
<xml_diff>
--- a/word-redline-webapp/test-document.docx
+++ b/word-redline-webapp/test-document.docx
@@ -4,12 +4,27 @@
   <w:body>
     <w:p>
       <w:r>
-        <w:t>This is a sample contract between the Company and the Consultant.</w:t>
+        <w:t>EMPLOYMENT AGREEMENT</w:t>
       </w:r>
     </w:p>
     <w:p>
       <w:r>
-        <w:t>The Company shall pay $5,000 for services within 60 days.</w:t>
+        <w:t>This agreement is between the Company and [Employee Name] for the position of [Title].</w:t>
+      </w:r>
+    </w:p>
+    <w:p>
+      <w:r>
+        <w:t>Section 1: Employee will work on-site at the Company's office during business hours.</w:t>
+      </w:r>
+    </w:p>
+    <w:p>
+      <w:r>
+        <w:t>Section 2: Compensation will be $40.00 per hour paid bi-weekly.</w:t>
+      </w:r>
+    </w:p>
+    <w:p>
+      <w:r>
+        <w:t>Section 3: Employee will receive PTO in accordance with California law and Company policy.</w:t>
       </w:r>
     </w:p>
   </w:body>

</xml_diff>